<commit_message>
Update to the 1.5 manual. Organizing the content.
</commit_message>
<xml_diff>
--- a/docs/TRHMSX_1.5_Quick_Guide_EN.docx
+++ b/docs/TRHMSX_1.5_Quick_Guide_EN.docx
@@ -1,6 +1,6 @@
 
 <file path=word/document.xml><?xml version="1.0" encoding="utf-8"?>
-<w:document xmlns:wpc="http://schemas.microsoft.com/office/word/2010/wordprocessingCanvas" xmlns:cx="http://schemas.microsoft.com/office/drawing/2014/chartex" xmlns:cx1="http://schemas.microsoft.com/office/drawing/2015/9/8/chartex" xmlns:cx2="http://schemas.microsoft.com/office/drawing/2015/10/21/chartex" xmlns:cx3="http://schemas.microsoft.com/office/drawing/2016/5/9/chartex" xmlns:cx4="http://schemas.microsoft.com/office/drawing/2016/5/10/chartex" xmlns:cx5="http://schemas.microsoft.com/office/drawing/2016/5/11/chartex" xmlns:cx6="http://schemas.microsoft.com/office/drawing/2016/5/12/chartex" xmlns:cx7="http://schemas.microsoft.com/office/drawing/2016/5/13/chartex" xmlns:cx8="http://schemas.microsoft.com/office/drawing/2016/5/14/chartex" xmlns:mc="http://schemas.openxmlformats.org/markup-compatibility/2006" xmlns:aink="http://schemas.microsoft.com/office/drawing/2016/ink" xmlns:am3d="http://schemas.microsoft.com/office/drawing/2017/model3d" xmlns:o="urn:schemas-microsoft-com:office:office" xmlns:oel="http://schemas.microsoft.com/office/2019/extlst" xmlns:r="http://schemas.openxmlformats.org/officeDocument/2006/relationships" xmlns:m="http://schemas.openxmlformats.org/officeDocument/2006/math" xmlns:v="urn:schemas-microsoft-com:vml" xmlns:wp14="http://schemas.microsoft.com/office/word/2010/wordprocessingDrawing" xmlns:wp="http://schemas.openxmlformats.org/drawingml/2006/wordprocessingDrawing" xmlns:w10="urn:schemas-microsoft-com:office:word" xmlns:w="http://schemas.openxmlformats.org/wordprocessingml/2006/main" xmlns:w14="http://schemas.microsoft.com/office/word/2010/wordml" xmlns:w15="http://schemas.microsoft.com/office/word/2012/wordml" xmlns:w16cex="http://schemas.microsoft.com/office/word/2018/wordml/cex" xmlns:w16cid="http://schemas.microsoft.com/office/word/2016/wordml/cid" xmlns:w16="http://schemas.microsoft.com/office/word/2018/wordml" xmlns:w16du="http://schemas.microsoft.com/office/word/2023/wordml/word16du" xmlns:w16sdtdh="http://schemas.microsoft.com/office/word/2020/wordml/sdtdatahash" xmlns:w16se="http://schemas.microsoft.com/office/word/2015/wordml/symex" xmlns:wpg="http://schemas.microsoft.com/office/word/2010/wordprocessingGroup" xmlns:wpi="http://schemas.microsoft.com/office/word/2010/wordprocessingInk" xmlns:wne="http://schemas.microsoft.com/office/word/2006/wordml" xmlns:wps="http://schemas.microsoft.com/office/word/2010/wordprocessingShape" mc:Ignorable="w14 w15 w16se w16cid w16 w16cex w16sdtdh w16du wp14">
+<w:document xmlns:wpc="http://schemas.microsoft.com/office/word/2010/wordprocessingCanvas" xmlns:cx="http://schemas.microsoft.com/office/drawing/2014/chartex" xmlns:cx1="http://schemas.microsoft.com/office/drawing/2015/9/8/chartex" xmlns:cx2="http://schemas.microsoft.com/office/drawing/2015/10/21/chartex" xmlns:cx3="http://schemas.microsoft.com/office/drawing/2016/5/9/chartex" xmlns:cx4="http://schemas.microsoft.com/office/drawing/2016/5/10/chartex" xmlns:cx5="http://schemas.microsoft.com/office/drawing/2016/5/11/chartex" xmlns:cx6="http://schemas.microsoft.com/office/drawing/2016/5/12/chartex" xmlns:cx7="http://schemas.microsoft.com/office/drawing/2016/5/13/chartex" xmlns:cx8="http://schemas.microsoft.com/office/drawing/2016/5/14/chartex" xmlns:mc="http://schemas.openxmlformats.org/markup-compatibility/2006" xmlns:aink="http://schemas.microsoft.com/office/drawing/2016/ink" xmlns:am3d="http://schemas.microsoft.com/office/drawing/2017/model3d" xmlns:o="urn:schemas-microsoft-com:office:office" xmlns:oel="http://schemas.microsoft.com/office/2019/extlst" xmlns:r="http://schemas.openxmlformats.org/officeDocument/2006/relationships" xmlns:m="http://schemas.openxmlformats.org/officeDocument/2006/math" xmlns:v="urn:schemas-microsoft-com:vml" xmlns:wp14="http://schemas.microsoft.com/office/word/2010/wordprocessingDrawing" xmlns:wp="http://schemas.openxmlformats.org/drawingml/2006/wordprocessingDrawing" xmlns:w10="urn:schemas-microsoft-com:office:word" xmlns:w="http://schemas.openxmlformats.org/wordprocessingml/2006/main" xmlns:w14="http://schemas.microsoft.com/office/word/2010/wordml" xmlns:w15="http://schemas.microsoft.com/office/word/2012/wordml" xmlns:w16cex="http://schemas.microsoft.com/office/word/2018/wordml/cex" xmlns:w16cid="http://schemas.microsoft.com/office/word/2016/wordml/cid" xmlns:w16="http://schemas.microsoft.com/office/word/2018/wordml" xmlns:w16du="http://schemas.microsoft.com/office/word/2023/wordml/word16du" xmlns:w16sdtdh="http://schemas.microsoft.com/office/word/2020/wordml/sdtdatahash" xmlns:w16sdtfl="http://schemas.microsoft.com/office/word/2024/wordml/sdtformatlock" xmlns:w16se="http://schemas.microsoft.com/office/word/2015/wordml/symex" xmlns:wpg="http://schemas.microsoft.com/office/word/2010/wordprocessingGroup" xmlns:wpi="http://schemas.microsoft.com/office/word/2010/wordprocessingInk" xmlns:wne="http://schemas.microsoft.com/office/word/2006/wordml" xmlns:wps="http://schemas.microsoft.com/office/word/2010/wordprocessingShape" mc:Ignorable="w14 w15 w16se w16cid w16 w16cex w16sdtdh w16sdtfl w16du wp14">
   <w:body>
     <w:p>
       <w:pPr>
@@ -1587,34 +1587,58 @@
                 <w:lang w:val="en-US"/>
                 <w14:ligatures w14:val="none"/>
               </w:rPr>
-              <w:t>Composite</w:t>
-            </w:r>
-          </w:p>
-          <w:p>
-            <w:pPr>
-              <w:jc w:val="both"/>
-              <w:cnfStyle w:val="000000000000" w:firstRow="0" w:lastRow="0" w:firstColumn="0" w:lastColumn="0" w:oddVBand="0" w:evenVBand="0" w:oddHBand="0" w:evenHBand="0" w:firstRowFirstColumn="0" w:firstRowLastColumn="0" w:lastRowFirstColumn="0" w:lastRowLastColumn="0"/>
-              <w:rPr>
-                <w:rFonts w:ascii="Segoe UI" w:eastAsia="Times New Roman" w:hAnsi="Segoe UI" w:cs="Segoe UI"/>
-                <w:color w:val="1F2328"/>
-                <w:kern w:val="0"/>
-                <w:sz w:val="18"/>
-                <w:szCs w:val="18"/>
-                <w:lang w:val="en-US"/>
-                <w14:ligatures w14:val="none"/>
-              </w:rPr>
-            </w:pPr>
-            <w:r>
-              <w:rPr>
-                <w:rFonts w:ascii="Segoe UI" w:eastAsia="Times New Roman" w:hAnsi="Segoe UI" w:cs="Segoe UI"/>
-                <w:color w:val="1F2328"/>
-                <w:kern w:val="0"/>
-                <w:sz w:val="18"/>
-                <w:szCs w:val="18"/>
-                <w:lang w:val="en-US"/>
-                <w14:ligatures w14:val="none"/>
-              </w:rPr>
-              <w:t>• 15kHz, 50Hz+60Hz, interlaced video signal</w:t>
+              <w:t>S-Video</w:t>
+            </w:r>
+          </w:p>
+          <w:p>
+            <w:pPr>
+              <w:jc w:val="both"/>
+              <w:cnfStyle w:val="000000000000" w:firstRow="0" w:lastRow="0" w:firstColumn="0" w:lastColumn="0" w:oddVBand="0" w:evenVBand="0" w:oddHBand="0" w:evenHBand="0" w:firstRowFirstColumn="0" w:firstRowLastColumn="0" w:lastRowFirstColumn="0" w:lastRowLastColumn="0"/>
+              <w:rPr>
+                <w:rFonts w:ascii="Segoe UI" w:eastAsia="Times New Roman" w:hAnsi="Segoe UI" w:cs="Segoe UI"/>
+                <w:color w:val="1F2328"/>
+                <w:kern w:val="0"/>
+                <w:sz w:val="18"/>
+                <w:szCs w:val="18"/>
+                <w:lang w:val="en-US"/>
+                <w14:ligatures w14:val="none"/>
+              </w:rPr>
+            </w:pPr>
+            <w:r>
+              <w:rPr>
+                <w:rFonts w:ascii="Segoe UI" w:eastAsia="Times New Roman" w:hAnsi="Segoe UI" w:cs="Segoe UI"/>
+                <w:color w:val="1F2328"/>
+                <w:kern w:val="0"/>
+                <w:sz w:val="18"/>
+                <w:szCs w:val="18"/>
+                <w:lang w:val="en-US"/>
+                <w14:ligatures w14:val="none"/>
+              </w:rPr>
+              <w:t xml:space="preserve">• </w:t>
+            </w:r>
+            <w:r>
+              <w:rPr>
+                <w:rFonts w:ascii="Segoe UI" w:eastAsia="Times New Roman" w:hAnsi="Segoe UI" w:cs="Segoe UI"/>
+                <w:color w:val="1F2328"/>
+                <w:kern w:val="0"/>
+                <w:sz w:val="18"/>
+                <w:szCs w:val="18"/>
+                <w:lang w:val="en-US"/>
+                <w14:ligatures w14:val="none"/>
+              </w:rPr>
+              <w:t>NTSC</w:t>
+            </w:r>
+            <w:r>
+              <w:rPr>
+                <w:rFonts w:ascii="Segoe UI" w:eastAsia="Times New Roman" w:hAnsi="Segoe UI" w:cs="Segoe UI"/>
+                <w:color w:val="1F2328"/>
+                <w:kern w:val="0"/>
+                <w:sz w:val="18"/>
+                <w:szCs w:val="18"/>
+                <w:lang w:val="en-US"/>
+                <w14:ligatures w14:val="none"/>
+              </w:rPr>
+              <w:t>, 50Hz+60Hz, interlaced video signal</w:t>
             </w:r>
           </w:p>
         </w:tc>
@@ -2299,59 +2323,7 @@
                 <w:lang w:val="en-US"/>
                 <w14:ligatures w14:val="none"/>
               </w:rPr>
-              <w:t>Internal ESE-</w:t>
-            </w:r>
-            <w:proofErr w:type="spellStart"/>
-            <w:r>
-              <w:rPr>
-                <w:rFonts w:ascii="Segoe UI" w:eastAsia="Times New Roman" w:hAnsi="Segoe UI" w:cs="Segoe UI"/>
-                <w:color w:val="1F2328"/>
-                <w:kern w:val="0"/>
-                <w:sz w:val="18"/>
-                <w:szCs w:val="18"/>
-                <w:lang w:val="en-US"/>
-                <w14:ligatures w14:val="none"/>
-              </w:rPr>
-              <w:t>MegaSCC</w:t>
-            </w:r>
-            <w:proofErr w:type="spellEnd"/>
-            <w:r>
-              <w:rPr>
-                <w:rFonts w:ascii="Segoe UI" w:eastAsia="Times New Roman" w:hAnsi="Segoe UI" w:cs="Segoe UI"/>
-                <w:color w:val="1F2328"/>
-                <w:kern w:val="0"/>
-                <w:sz w:val="18"/>
-                <w:szCs w:val="18"/>
-                <w:lang w:val="en-US"/>
-                <w14:ligatures w14:val="none"/>
-              </w:rPr>
-              <w:t>+ 1024kB (shared w/ the 2nd half of ESE-</w:t>
-            </w:r>
-            <w:proofErr w:type="spellStart"/>
-            <w:r>
-              <w:rPr>
-                <w:rFonts w:ascii="Segoe UI" w:eastAsia="Times New Roman" w:hAnsi="Segoe UI" w:cs="Segoe UI"/>
-                <w:color w:val="1F2328"/>
-                <w:kern w:val="0"/>
-                <w:sz w:val="18"/>
-                <w:szCs w:val="18"/>
-                <w:lang w:val="en-US"/>
-                <w14:ligatures w14:val="none"/>
-              </w:rPr>
-              <w:t>MegaSCC</w:t>
-            </w:r>
-            <w:proofErr w:type="spellEnd"/>
-            <w:r>
-              <w:rPr>
-                <w:rFonts w:ascii="Segoe UI" w:eastAsia="Times New Roman" w:hAnsi="Segoe UI" w:cs="Segoe UI"/>
-                <w:color w:val="1F2328"/>
-                <w:kern w:val="0"/>
-                <w:sz w:val="18"/>
-                <w:szCs w:val="18"/>
-                <w:lang w:val="en-US"/>
-                <w14:ligatures w14:val="none"/>
-              </w:rPr>
-              <w:t>+ Slot-2)</w:t>
+              <w:t>Internal ESE-MegaSCC+ 1024kB (shared w/ the 2nd half of ESE-MegaSCC+ Slot-2)</w:t>
             </w:r>
           </w:p>
           <w:p>
@@ -2804,33 +2776,7 @@
                 <w:lang w:val="en-US"/>
                 <w14:ligatures w14:val="none"/>
               </w:rPr>
-              <w:t>Internal ESE-</w:t>
-            </w:r>
-            <w:proofErr w:type="spellStart"/>
-            <w:r>
-              <w:rPr>
-                <w:rFonts w:ascii="Segoe UI" w:eastAsia="Times New Roman" w:hAnsi="Segoe UI" w:cs="Segoe UI"/>
-                <w:color w:val="1F2328"/>
-                <w:kern w:val="0"/>
-                <w:sz w:val="18"/>
-                <w:szCs w:val="18"/>
-                <w:lang w:val="en-US"/>
-                <w14:ligatures w14:val="none"/>
-              </w:rPr>
-              <w:t>MegaSCC</w:t>
-            </w:r>
-            <w:proofErr w:type="spellEnd"/>
-            <w:r>
-              <w:rPr>
-                <w:rFonts w:ascii="Segoe UI" w:eastAsia="Times New Roman" w:hAnsi="Segoe UI" w:cs="Segoe UI"/>
-                <w:color w:val="1F2328"/>
-                <w:kern w:val="0"/>
-                <w:sz w:val="18"/>
-                <w:szCs w:val="18"/>
-                <w:lang w:val="en-US"/>
-                <w14:ligatures w14:val="none"/>
-              </w:rPr>
-              <w:t>+ 2048kB</w:t>
+              <w:t>Internal ESE-MegaSCC+ 2048kB</w:t>
             </w:r>
           </w:p>
           <w:p>
@@ -3830,29 +3776,7 @@
           <w:lang w:val="en-US"/>
           <w14:ligatures w14:val="none"/>
         </w:rPr>
-        <w:t xml:space="preserve">There are some keyboard shortcuts that can be used with the TRHMSX, the following table </w:t>
-      </w:r>
-      <w:proofErr w:type="gramStart"/>
-      <w:r>
-        <w:rPr>
-          <w:rFonts w:ascii="Segoe UI" w:eastAsia="Times New Roman" w:hAnsi="Segoe UI" w:cs="Segoe UI"/>
-          <w:color w:val="1F2328"/>
-          <w:kern w:val="0"/>
-          <w:lang w:val="en-US"/>
-          <w14:ligatures w14:val="none"/>
-        </w:rPr>
-        <w:t>document</w:t>
-      </w:r>
-      <w:proofErr w:type="gramEnd"/>
-      <w:r>
-        <w:rPr>
-          <w:rFonts w:ascii="Segoe UI" w:eastAsia="Times New Roman" w:hAnsi="Segoe UI" w:cs="Segoe UI"/>
-          <w:color w:val="1F2328"/>
-          <w:kern w:val="0"/>
-          <w:lang w:val="en-US"/>
-          <w14:ligatures w14:val="none"/>
-        </w:rPr>
-        <w:t xml:space="preserve"> those:</w:t>
+        <w:t>There are some keyboard shortcuts that can be used with the TRHMSX, the following table document those:</w:t>
       </w:r>
     </w:p>
     <w:tbl>
@@ -4958,59 +4882,7 @@
                 <w:lang w:val="en-US"/>
                 <w14:ligatures w14:val="none"/>
               </w:rPr>
-              <w:t xml:space="preserve">3.58 </w:t>
-            </w:r>
-            <w:proofErr w:type="spellStart"/>
-            <w:r>
-              <w:rPr>
-                <w:rFonts w:ascii="Segoe UI" w:eastAsia="Times New Roman" w:hAnsi="Segoe UI" w:cs="Segoe UI"/>
-                <w:color w:val="1F2328"/>
-                <w:kern w:val="0"/>
-                <w:sz w:val="18"/>
-                <w:szCs w:val="18"/>
-                <w:lang w:val="en-US"/>
-                <w14:ligatures w14:val="none"/>
-              </w:rPr>
-              <w:t>Mhz</w:t>
-            </w:r>
-            <w:proofErr w:type="spellEnd"/>
-            <w:r>
-              <w:rPr>
-                <w:rFonts w:ascii="Segoe UI" w:eastAsia="Times New Roman" w:hAnsi="Segoe UI" w:cs="Segoe UI"/>
-                <w:color w:val="1F2328"/>
-                <w:kern w:val="0"/>
-                <w:sz w:val="18"/>
-                <w:szCs w:val="18"/>
-                <w:lang w:val="en-US"/>
-                <w14:ligatures w14:val="none"/>
-              </w:rPr>
-              <w:t xml:space="preserve"> -&gt;5.37 </w:t>
-            </w:r>
-            <w:proofErr w:type="spellStart"/>
-            <w:r>
-              <w:rPr>
-                <w:rFonts w:ascii="Segoe UI" w:eastAsia="Times New Roman" w:hAnsi="Segoe UI" w:cs="Segoe UI"/>
-                <w:color w:val="1F2328"/>
-                <w:kern w:val="0"/>
-                <w:sz w:val="18"/>
-                <w:szCs w:val="18"/>
-                <w:lang w:val="en-US"/>
-                <w14:ligatures w14:val="none"/>
-              </w:rPr>
-              <w:t>Mhz</w:t>
-            </w:r>
-            <w:proofErr w:type="spellEnd"/>
-            <w:r>
-              <w:rPr>
-                <w:rFonts w:ascii="Segoe UI" w:eastAsia="Times New Roman" w:hAnsi="Segoe UI" w:cs="Segoe UI"/>
-                <w:color w:val="1F2328"/>
-                <w:kern w:val="0"/>
-                <w:sz w:val="18"/>
-                <w:szCs w:val="18"/>
-                <w:lang w:val="en-US"/>
-                <w14:ligatures w14:val="none"/>
-              </w:rPr>
-              <w:t xml:space="preserve"> -&gt; </w:t>
+              <w:t xml:space="preserve">3.58 Mhz -&gt;5.37 Mhz -&gt; </w:t>
             </w:r>
             <w:r>
               <w:rPr>
@@ -5300,31 +5172,17 @@
               </w:rPr>
               <w:t xml:space="preserve"> </w:t>
             </w:r>
-            <w:proofErr w:type="spellStart"/>
-            <w:r>
-              <w:rPr>
-                <w:rFonts w:ascii="Segoe UI" w:eastAsia="Times New Roman" w:hAnsi="Segoe UI" w:cs="Segoe UI"/>
-                <w:color w:val="1F2328"/>
-                <w:kern w:val="0"/>
-                <w:sz w:val="18"/>
-                <w:szCs w:val="18"/>
-                <w:lang w:val="en-US"/>
-                <w14:ligatures w14:val="none"/>
-              </w:rPr>
-              <w:t>MegaSCC</w:t>
-            </w:r>
-            <w:proofErr w:type="spellEnd"/>
-            <w:r>
-              <w:rPr>
-                <w:rFonts w:ascii="Segoe UI" w:eastAsia="Times New Roman" w:hAnsi="Segoe UI" w:cs="Segoe UI"/>
-                <w:color w:val="1F2328"/>
-                <w:kern w:val="0"/>
-                <w:sz w:val="18"/>
-                <w:szCs w:val="18"/>
-                <w:lang w:val="en-US"/>
-                <w14:ligatures w14:val="none"/>
-              </w:rPr>
-              <w:t>+ 1024kB</w:t>
+            <w:r>
+              <w:rPr>
+                <w:rFonts w:ascii="Segoe UI" w:eastAsia="Times New Roman" w:hAnsi="Segoe UI" w:cs="Segoe UI"/>
+                <w:color w:val="1F2328"/>
+                <w:kern w:val="0"/>
+                <w:sz w:val="18"/>
+                <w:szCs w:val="18"/>
+                <w:lang w:val="en-US"/>
+                <w14:ligatures w14:val="none"/>
+              </w:rPr>
+              <w:t>MegaSCC+ 1024kB</w:t>
             </w:r>
           </w:p>
         </w:tc>
@@ -5451,19 +5309,8 @@
           <w:szCs w:val="28"/>
           <w:lang w:val="en-US"/>
         </w:rPr>
-        <w:t xml:space="preserve">Status </w:t>
-      </w:r>
-      <w:proofErr w:type="spellStart"/>
-      <w:r>
-        <w:rPr>
-          <w:rFonts w:eastAsia="Times New Roman"/>
-          <w:sz w:val="28"/>
-          <w:szCs w:val="28"/>
-          <w:lang w:val="en-US"/>
-        </w:rPr>
-        <w:t>Leds</w:t>
-      </w:r>
-      <w:proofErr w:type="spellEnd"/>
+        <w:t>Status Leds</w:t>
+      </w:r>
     </w:p>
     <w:p>
       <w:pPr>
@@ -6054,31 +5901,17 @@
                 <w14:ligatures w14:val="none"/>
               </w:rPr>
             </w:pPr>
-            <w:proofErr w:type="spellStart"/>
-            <w:r>
-              <w:rPr>
-                <w:rFonts w:ascii="Segoe UI" w:eastAsia="Times New Roman" w:hAnsi="Segoe UI" w:cs="Segoe UI"/>
-                <w:color w:val="1F2328"/>
-                <w:kern w:val="0"/>
-                <w:sz w:val="18"/>
-                <w:szCs w:val="18"/>
-                <w:lang w:val="en-US"/>
-                <w14:ligatures w14:val="none"/>
-              </w:rPr>
-              <w:t>MegaRAM</w:t>
-            </w:r>
-            <w:proofErr w:type="spellEnd"/>
-            <w:r>
-              <w:rPr>
-                <w:rFonts w:ascii="Segoe UI" w:eastAsia="Times New Roman" w:hAnsi="Segoe UI" w:cs="Segoe UI"/>
-                <w:color w:val="1F2328"/>
-                <w:kern w:val="0"/>
-                <w:sz w:val="18"/>
-                <w:szCs w:val="18"/>
-                <w:lang w:val="en-US"/>
-                <w14:ligatures w14:val="none"/>
-              </w:rPr>
-              <w:t xml:space="preserve"> ASCII 8K Enabled</w:t>
+            <w:r>
+              <w:rPr>
+                <w:rFonts w:ascii="Segoe UI" w:eastAsia="Times New Roman" w:hAnsi="Segoe UI" w:cs="Segoe UI"/>
+                <w:color w:val="1F2328"/>
+                <w:kern w:val="0"/>
+                <w:sz w:val="18"/>
+                <w:szCs w:val="18"/>
+                <w:lang w:val="en-US"/>
+                <w14:ligatures w14:val="none"/>
+              </w:rPr>
+              <w:t>MegaRAM ASCII 8K Enabled</w:t>
             </w:r>
           </w:p>
         </w:tc>
@@ -6155,31 +5988,17 @@
                 <w14:ligatures w14:val="none"/>
               </w:rPr>
             </w:pPr>
-            <w:proofErr w:type="spellStart"/>
-            <w:r>
-              <w:rPr>
-                <w:rFonts w:ascii="Segoe UI" w:eastAsia="Times New Roman" w:hAnsi="Segoe UI" w:cs="Segoe UI"/>
-                <w:color w:val="1F2328"/>
-                <w:kern w:val="0"/>
-                <w:sz w:val="18"/>
-                <w:szCs w:val="18"/>
-                <w:lang w:val="en-US"/>
-                <w14:ligatures w14:val="none"/>
-              </w:rPr>
-              <w:t>MegaSCC</w:t>
-            </w:r>
-            <w:proofErr w:type="spellEnd"/>
-            <w:r>
-              <w:rPr>
-                <w:rFonts w:ascii="Segoe UI" w:eastAsia="Times New Roman" w:hAnsi="Segoe UI" w:cs="Segoe UI"/>
-                <w:color w:val="1F2328"/>
-                <w:kern w:val="0"/>
-                <w:sz w:val="18"/>
-                <w:szCs w:val="18"/>
-                <w:lang w:val="en-US"/>
-                <w14:ligatures w14:val="none"/>
-              </w:rPr>
-              <w:t>+ Enabled</w:t>
+            <w:r>
+              <w:rPr>
+                <w:rFonts w:ascii="Segoe UI" w:eastAsia="Times New Roman" w:hAnsi="Segoe UI" w:cs="Segoe UI"/>
+                <w:color w:val="1F2328"/>
+                <w:kern w:val="0"/>
+                <w:sz w:val="18"/>
+                <w:szCs w:val="18"/>
+                <w:lang w:val="en-US"/>
+                <w14:ligatures w14:val="none"/>
+              </w:rPr>
+              <w:t>MegaSCC+ Enabled</w:t>
             </w:r>
           </w:p>
         </w:tc>
@@ -6256,31 +6075,17 @@
                 <w14:ligatures w14:val="none"/>
               </w:rPr>
             </w:pPr>
-            <w:proofErr w:type="spellStart"/>
-            <w:r>
-              <w:rPr>
-                <w:rFonts w:ascii="Segoe UI" w:eastAsia="Times New Roman" w:hAnsi="Segoe UI" w:cs="Segoe UI"/>
-                <w:color w:val="1F2328"/>
-                <w:kern w:val="0"/>
-                <w:sz w:val="18"/>
-                <w:szCs w:val="18"/>
-                <w:lang w:val="en-US"/>
-                <w14:ligatures w14:val="none"/>
-              </w:rPr>
-              <w:t>MegaRAM</w:t>
-            </w:r>
-            <w:proofErr w:type="spellEnd"/>
-            <w:r>
-              <w:rPr>
-                <w:rFonts w:ascii="Segoe UI" w:eastAsia="Times New Roman" w:hAnsi="Segoe UI" w:cs="Segoe UI"/>
-                <w:color w:val="1F2328"/>
-                <w:kern w:val="0"/>
-                <w:sz w:val="18"/>
-                <w:szCs w:val="18"/>
-                <w:lang w:val="en-US"/>
-                <w14:ligatures w14:val="none"/>
-              </w:rPr>
-              <w:t xml:space="preserve"> ASCII 16K Enabled</w:t>
+            <w:r>
+              <w:rPr>
+                <w:rFonts w:ascii="Segoe UI" w:eastAsia="Times New Roman" w:hAnsi="Segoe UI" w:cs="Segoe UI"/>
+                <w:color w:val="1F2328"/>
+                <w:kern w:val="0"/>
+                <w:sz w:val="18"/>
+                <w:szCs w:val="18"/>
+                <w:lang w:val="en-US"/>
+                <w14:ligatures w14:val="none"/>
+              </w:rPr>
+              <w:t>MegaRAM ASCII 16K Enabled</w:t>
             </w:r>
           </w:p>
         </w:tc>
@@ -7198,51 +7003,7 @@
           <w:lang w:val="en-US"/>
           <w14:ligatures w14:val="none"/>
         </w:rPr>
-        <w:t xml:space="preserve">Additionally, the card includes </w:t>
-      </w:r>
-      <w:proofErr w:type="spellStart"/>
-      <w:r>
-        <w:rPr>
-          <w:rFonts w:ascii="Segoe UI" w:eastAsia="Times New Roman" w:hAnsi="Segoe UI" w:cs="Segoe UI"/>
-          <w:color w:val="1F2328"/>
-          <w:kern w:val="0"/>
-          <w:lang w:val="en-US"/>
-          <w14:ligatures w14:val="none"/>
-        </w:rPr>
-        <w:t>SofaRun</w:t>
-      </w:r>
-      <w:proofErr w:type="spellEnd"/>
-      <w:r>
-        <w:rPr>
-          <w:rFonts w:ascii="Segoe UI" w:eastAsia="Times New Roman" w:hAnsi="Segoe UI" w:cs="Segoe UI"/>
-          <w:color w:val="1F2328"/>
-          <w:kern w:val="0"/>
-          <w:lang w:val="en-US"/>
-          <w14:ligatures w14:val="none"/>
-        </w:rPr>
-        <w:t xml:space="preserve"> 8 along with a curated collection of ROM files, providing you with everything you need to start using your computer right away. Simply execute SR8\SR to launch </w:t>
-      </w:r>
-      <w:proofErr w:type="spellStart"/>
-      <w:r>
-        <w:rPr>
-          <w:rFonts w:ascii="Segoe UI" w:eastAsia="Times New Roman" w:hAnsi="Segoe UI" w:cs="Segoe UI"/>
-          <w:color w:val="1F2328"/>
-          <w:kern w:val="0"/>
-          <w:lang w:val="en-US"/>
-          <w14:ligatures w14:val="none"/>
-        </w:rPr>
-        <w:t>SofaRun</w:t>
-      </w:r>
-      <w:proofErr w:type="spellEnd"/>
-      <w:r>
-        <w:rPr>
-          <w:rFonts w:ascii="Segoe UI" w:eastAsia="Times New Roman" w:hAnsi="Segoe UI" w:cs="Segoe UI"/>
-          <w:color w:val="1F2328"/>
-          <w:kern w:val="0"/>
-          <w:lang w:val="en-US"/>
-          <w14:ligatures w14:val="none"/>
-        </w:rPr>
-        <w:t xml:space="preserve"> and begin exploring the wealth of content at your fingertips.</w:t>
+        <w:t>Additionally, the card includes SofaRun 8 along with a curated collection of ROM files, providing you with everything you need to start using your computer right away. Simply execute SR8\SR to launch SofaRun and begin exploring the wealth of content at your fingertips.</w:t>
       </w:r>
     </w:p>
     <w:p>
@@ -7615,29 +7376,7 @@
           <w:lang w:val="en-US"/>
           <w14:ligatures w14:val="none"/>
         </w:rPr>
-        <w:t xml:space="preserve">Does the appropriate status </w:t>
-      </w:r>
-      <w:proofErr w:type="gramStart"/>
-      <w:r>
-        <w:rPr>
-          <w:rFonts w:ascii="Segoe UI" w:eastAsia="Times New Roman" w:hAnsi="Segoe UI" w:cs="Segoe UI"/>
-          <w:color w:val="1F2328"/>
-          <w:kern w:val="0"/>
-          <w:lang w:val="en-US"/>
-          <w14:ligatures w14:val="none"/>
-        </w:rPr>
-        <w:t>led</w:t>
-      </w:r>
-      <w:proofErr w:type="gramEnd"/>
-      <w:r>
-        <w:rPr>
-          <w:rFonts w:ascii="Segoe UI" w:eastAsia="Times New Roman" w:hAnsi="Segoe UI" w:cs="Segoe UI"/>
-          <w:color w:val="1F2328"/>
-          <w:kern w:val="0"/>
-          <w:lang w:val="en-US"/>
-          <w14:ligatures w14:val="none"/>
-        </w:rPr>
-        <w:t xml:space="preserve"> light up correctly?</w:t>
+        <w:t>Does the appropriate status led light up correctly?</w:t>
       </w:r>
     </w:p>
     <w:p>
@@ -7909,7 +7648,7 @@
 </file>
 
 <file path=word/numbering.xml><?xml version="1.0" encoding="utf-8"?>
-<w:numbering xmlns:wpc="http://schemas.microsoft.com/office/word/2010/wordprocessingCanvas" xmlns:cx="http://schemas.microsoft.com/office/drawing/2014/chartex" xmlns:cx1="http://schemas.microsoft.com/office/drawing/2015/9/8/chartex" xmlns:cx2="http://schemas.microsoft.com/office/drawing/2015/10/21/chartex" xmlns:cx3="http://schemas.microsoft.com/office/drawing/2016/5/9/chartex" xmlns:cx4="http://schemas.microsoft.com/office/drawing/2016/5/10/chartex" xmlns:cx5="http://schemas.microsoft.com/office/drawing/2016/5/11/chartex" xmlns:cx6="http://schemas.microsoft.com/office/drawing/2016/5/12/chartex" xmlns:cx7="http://schemas.microsoft.com/office/drawing/2016/5/13/chartex" xmlns:cx8="http://schemas.microsoft.com/office/drawing/2016/5/14/chartex" xmlns:mc="http://schemas.openxmlformats.org/markup-compatibility/2006" xmlns:aink="http://schemas.microsoft.com/office/drawing/2016/ink" xmlns:am3d="http://schemas.microsoft.com/office/drawing/2017/model3d" xmlns:o="urn:schemas-microsoft-com:office:office" xmlns:oel="http://schemas.microsoft.com/office/2019/extlst" xmlns:r="http://schemas.openxmlformats.org/officeDocument/2006/relationships" xmlns:m="http://schemas.openxmlformats.org/officeDocument/2006/math" xmlns:v="urn:schemas-microsoft-com:vml" xmlns:wp14="http://schemas.microsoft.com/office/word/2010/wordprocessingDrawing" xmlns:wp="http://schemas.openxmlformats.org/drawingml/2006/wordprocessingDrawing" xmlns:w10="urn:schemas-microsoft-com:office:word" xmlns:w="http://schemas.openxmlformats.org/wordprocessingml/2006/main" xmlns:w14="http://schemas.microsoft.com/office/word/2010/wordml" xmlns:w15="http://schemas.microsoft.com/office/word/2012/wordml" xmlns:w16cex="http://schemas.microsoft.com/office/word/2018/wordml/cex" xmlns:w16cid="http://schemas.microsoft.com/office/word/2016/wordml/cid" xmlns:w16="http://schemas.microsoft.com/office/word/2018/wordml" xmlns:w16du="http://schemas.microsoft.com/office/word/2023/wordml/word16du" xmlns:w16sdtdh="http://schemas.microsoft.com/office/word/2020/wordml/sdtdatahash" xmlns:w16se="http://schemas.microsoft.com/office/word/2015/wordml/symex" xmlns:wpg="http://schemas.microsoft.com/office/word/2010/wordprocessingGroup" xmlns:wpi="http://schemas.microsoft.com/office/word/2010/wordprocessingInk" xmlns:wne="http://schemas.microsoft.com/office/word/2006/wordml" xmlns:wps="http://schemas.microsoft.com/office/word/2010/wordprocessingShape" mc:Ignorable="w14 w15 w16se w16cid w16 w16cex w16sdtdh w16du wp14">
+<w:numbering xmlns:wpc="http://schemas.microsoft.com/office/word/2010/wordprocessingCanvas" xmlns:cx="http://schemas.microsoft.com/office/drawing/2014/chartex" xmlns:cx1="http://schemas.microsoft.com/office/drawing/2015/9/8/chartex" xmlns:cx2="http://schemas.microsoft.com/office/drawing/2015/10/21/chartex" xmlns:cx3="http://schemas.microsoft.com/office/drawing/2016/5/9/chartex" xmlns:cx4="http://schemas.microsoft.com/office/drawing/2016/5/10/chartex" xmlns:cx5="http://schemas.microsoft.com/office/drawing/2016/5/11/chartex" xmlns:cx6="http://schemas.microsoft.com/office/drawing/2016/5/12/chartex" xmlns:cx7="http://schemas.microsoft.com/office/drawing/2016/5/13/chartex" xmlns:cx8="http://schemas.microsoft.com/office/drawing/2016/5/14/chartex" xmlns:mc="http://schemas.openxmlformats.org/markup-compatibility/2006" xmlns:aink="http://schemas.microsoft.com/office/drawing/2016/ink" xmlns:am3d="http://schemas.microsoft.com/office/drawing/2017/model3d" xmlns:o="urn:schemas-microsoft-com:office:office" xmlns:oel="http://schemas.microsoft.com/office/2019/extlst" xmlns:r="http://schemas.openxmlformats.org/officeDocument/2006/relationships" xmlns:m="http://schemas.openxmlformats.org/officeDocument/2006/math" xmlns:v="urn:schemas-microsoft-com:vml" xmlns:wp14="http://schemas.microsoft.com/office/word/2010/wordprocessingDrawing" xmlns:wp="http://schemas.openxmlformats.org/drawingml/2006/wordprocessingDrawing" xmlns:w10="urn:schemas-microsoft-com:office:word" xmlns:w="http://schemas.openxmlformats.org/wordprocessingml/2006/main" xmlns:w14="http://schemas.microsoft.com/office/word/2010/wordml" xmlns:w15="http://schemas.microsoft.com/office/word/2012/wordml" xmlns:w16cex="http://schemas.microsoft.com/office/word/2018/wordml/cex" xmlns:w16cid="http://schemas.microsoft.com/office/word/2016/wordml/cid" xmlns:w16="http://schemas.microsoft.com/office/word/2018/wordml" xmlns:w16du="http://schemas.microsoft.com/office/word/2023/wordml/word16du" xmlns:w16sdtdh="http://schemas.microsoft.com/office/word/2020/wordml/sdtdatahash" xmlns:w16sdtfl="http://schemas.microsoft.com/office/word/2024/wordml/sdtformatlock" xmlns:w16se="http://schemas.microsoft.com/office/word/2015/wordml/symex" xmlns:wpg="http://schemas.microsoft.com/office/word/2010/wordprocessingGroup" xmlns:wpi="http://schemas.microsoft.com/office/word/2010/wordprocessingInk" xmlns:wne="http://schemas.microsoft.com/office/word/2006/wordml" xmlns:wps="http://schemas.microsoft.com/office/word/2010/wordprocessingShape" mc:Ignorable="w14 w15 w16se w16cid w16 w16cex w16sdtdh w16sdtfl w16du wp14">
   <w:abstractNum w:abstractNumId="0" w15:restartNumberingAfterBreak="0">
     <w:nsid w:val="1EBE0FE9"/>
     <w:multiLevelType w:val="hybridMultilevel"/>
@@ -8298,7 +8037,7 @@
 </file>
 
 <file path=word/styles.xml><?xml version="1.0" encoding="utf-8"?>
-<w:styles xmlns:mc="http://schemas.openxmlformats.org/markup-compatibility/2006" xmlns:r="http://schemas.openxmlformats.org/officeDocument/2006/relationships" xmlns:w="http://schemas.openxmlformats.org/wordprocessingml/2006/main" xmlns:w14="http://schemas.microsoft.com/office/word/2010/wordml" xmlns:w15="http://schemas.microsoft.com/office/word/2012/wordml" xmlns:w16cex="http://schemas.microsoft.com/office/word/2018/wordml/cex" xmlns:w16cid="http://schemas.microsoft.com/office/word/2016/wordml/cid" xmlns:w16="http://schemas.microsoft.com/office/word/2018/wordml" xmlns:w16du="http://schemas.microsoft.com/office/word/2023/wordml/word16du" xmlns:w16sdtdh="http://schemas.microsoft.com/office/word/2020/wordml/sdtdatahash" xmlns:w16se="http://schemas.microsoft.com/office/word/2015/wordml/symex" mc:Ignorable="w14 w15 w16se w16cid w16 w16cex w16sdtdh w16du">
+<w:styles xmlns:mc="http://schemas.openxmlformats.org/markup-compatibility/2006" xmlns:r="http://schemas.openxmlformats.org/officeDocument/2006/relationships" xmlns:w="http://schemas.openxmlformats.org/wordprocessingml/2006/main" xmlns:w14="http://schemas.microsoft.com/office/word/2010/wordml" xmlns:w15="http://schemas.microsoft.com/office/word/2012/wordml" xmlns:w16cex="http://schemas.microsoft.com/office/word/2018/wordml/cex" xmlns:w16cid="http://schemas.microsoft.com/office/word/2016/wordml/cid" xmlns:w16="http://schemas.microsoft.com/office/word/2018/wordml" xmlns:w16du="http://schemas.microsoft.com/office/word/2023/wordml/word16du" xmlns:w16sdtdh="http://schemas.microsoft.com/office/word/2020/wordml/sdtdatahash" xmlns:w16sdtfl="http://schemas.microsoft.com/office/word/2024/wordml/sdtformatlock" xmlns:w16se="http://schemas.microsoft.com/office/word/2015/wordml/symex" mc:Ignorable="w14 w15 w16se w16cid w16 w16cex w16sdtdh w16sdtfl w16du">
   <w:docDefaults>
     <w:rPrDefault>
       <w:rPr>

</xml_diff>